<commit_message>
changes to: insights jupiternotebook and 1page doc
I exported the final .pdf now
</commit_message>
<xml_diff>
--- a/DS_311_Group_Assignmnet.docx
+++ b/DS_311_Group_Assignmnet.docx
@@ -330,27 +330,7 @@
           <w:u w:val="single"/>
           <w:lang w:val="en-GB"/>
         </w:rPr>
-        <w:t xml:space="preserve"> “</w:t>
-      </w:r>
-      <w:r>
-        <w:rPr>
-          <w:rFonts w:ascii="Arial" w:hAnsi="Arial" w:cs="Arial"/>
-          <w:sz w:val="24"/>
-          <w:szCs w:val="24"/>
-          <w:u w:val="single"/>
-          <w:lang w:val="en-GB"/>
-        </w:rPr>
-        <w:t>salary_data_states.xlsx</w:t>
-      </w:r>
-      <w:r>
-        <w:rPr>
-          <w:rFonts w:ascii="Arial" w:hAnsi="Arial" w:cs="Arial"/>
-          <w:sz w:val="24"/>
-          <w:szCs w:val="24"/>
-          <w:u w:val="single"/>
-          <w:lang w:val="en-GB"/>
-        </w:rPr>
-        <w:t>”</w:t>
+        <w:t xml:space="preserve"> “salary_data_states.xlsx”</w:t>
       </w:r>
     </w:p>
     <w:p>
@@ -400,93 +380,123 @@
           <w:szCs w:val="24"/>
           <w:lang w:val="en-GB"/>
         </w:rPr>
-        <w:t>those missing datapoints with “0”, “Unknown”, “Nothing” or “n” (</w:t>
-      </w:r>
-      <w:r>
-        <w:rPr>
-          <w:rFonts w:ascii="Arial" w:hAnsi="Arial" w:cs="Arial"/>
-          <w:sz w:val="24"/>
-          <w:szCs w:val="24"/>
-          <w:lang w:val="en-GB"/>
+        <w:t>those missing datapoints with “0”, “Unknown”, “Nothing” or “n”</w:t>
+      </w:r>
+      <w:r>
+        <w:rPr>
+          <w:rFonts w:ascii="Arial" w:hAnsi="Arial" w:cs="Arial"/>
+          <w:sz w:val="24"/>
+          <w:szCs w:val="24"/>
+          <w:lang w:val="en-GB"/>
+        </w:rPr>
+        <w:t>.</w:t>
+      </w:r>
+      <w:r>
+        <w:rPr>
+          <w:rFonts w:ascii="Arial" w:hAnsi="Arial" w:cs="Arial"/>
+          <w:sz w:val="24"/>
+          <w:szCs w:val="24"/>
+          <w:lang w:val="en-GB"/>
+        </w:rPr>
+        <w:t xml:space="preserve"> </w:t>
+      </w:r>
+      <w:r>
+        <w:rPr>
+          <w:rFonts w:ascii="Arial" w:hAnsi="Arial" w:cs="Arial"/>
+          <w:i/>
+          <w:iCs/>
+          <w:color w:val="404040" w:themeColor="text1" w:themeTint="BF"/>
+          <w:sz w:val="20"/>
+          <w:szCs w:val="20"/>
+        </w:rPr>
+        <w:t>(</w:t>
+      </w:r>
+      <w:r>
+        <w:rPr>
+          <w:rFonts w:ascii="Arial" w:hAnsi="Arial" w:cs="Arial"/>
+          <w:i/>
+          <w:iCs/>
+          <w:color w:val="404040" w:themeColor="text1" w:themeTint="BF"/>
+          <w:sz w:val="20"/>
+          <w:szCs w:val="20"/>
         </w:rPr>
         <w:fldChar w:fldCharType="begin"/>
       </w:r>
       <w:r>
         <w:rPr>
           <w:rFonts w:ascii="Arial" w:hAnsi="Arial" w:cs="Arial"/>
-          <w:sz w:val="24"/>
-          <w:szCs w:val="24"/>
-          <w:lang w:val="en-GB"/>
-        </w:rPr>
-        <w:instrText xml:space="preserve"> REF _Ref116045461 \h </w:instrText>
-      </w:r>
-      <w:r>
-        <w:rPr>
-          <w:rFonts w:ascii="Arial" w:hAnsi="Arial" w:cs="Arial"/>
-          <w:sz w:val="24"/>
-          <w:szCs w:val="24"/>
-          <w:lang w:val="en-GB"/>
-        </w:rPr>
-      </w:r>
-      <w:r>
-        <w:rPr>
-          <w:rFonts w:ascii="Arial" w:hAnsi="Arial" w:cs="Arial"/>
-          <w:sz w:val="24"/>
-          <w:szCs w:val="24"/>
-          <w:lang w:val="en-GB"/>
+          <w:i/>
+          <w:iCs/>
+          <w:color w:val="404040" w:themeColor="text1" w:themeTint="BF"/>
+          <w:sz w:val="20"/>
+          <w:szCs w:val="20"/>
+        </w:rPr>
+        <w:instrText xml:space="preserve"> REF _Ref116221662 \h </w:instrText>
+      </w:r>
+      <w:r>
+        <w:rPr>
+          <w:rFonts w:ascii="Arial" w:hAnsi="Arial" w:cs="Arial"/>
+          <w:i/>
+          <w:iCs/>
+          <w:color w:val="404040" w:themeColor="text1" w:themeTint="BF"/>
+          <w:sz w:val="20"/>
+          <w:szCs w:val="20"/>
+        </w:rPr>
+      </w:r>
+      <w:r>
+        <w:rPr>
+          <w:rFonts w:ascii="Arial" w:hAnsi="Arial" w:cs="Arial"/>
+          <w:i/>
+          <w:iCs/>
+          <w:color w:val="404040" w:themeColor="text1" w:themeTint="BF"/>
+          <w:sz w:val="20"/>
+          <w:szCs w:val="20"/>
         </w:rPr>
         <w:instrText xml:space="preserve"> \* MERGEFORMAT </w:instrText>
       </w:r>
       <w:r>
         <w:rPr>
           <w:rFonts w:ascii="Arial" w:hAnsi="Arial" w:cs="Arial"/>
-          <w:sz w:val="24"/>
-          <w:szCs w:val="24"/>
-          <w:lang w:val="en-GB"/>
+          <w:i/>
+          <w:iCs/>
+          <w:color w:val="404040" w:themeColor="text1" w:themeTint="BF"/>
+          <w:sz w:val="20"/>
+          <w:szCs w:val="20"/>
         </w:rPr>
         <w:fldChar w:fldCharType="separate"/>
       </w:r>
       <w:r>
-        <w:t xml:space="preserve">Figure </w:t>
-      </w:r>
-      <w:r>
-        <w:rPr>
-          <w:noProof/>
-        </w:rPr>
-        <w:t>1</w:t>
-      </w:r>
-      <w:r>
-        <w:rPr>
-          <w:lang w:val="en-GB"/>
-        </w:rPr>
-        <w:t xml:space="preserve"> replacing missing data</w:t>
-      </w:r>
-      <w:r>
-        <w:rPr>
-          <w:rFonts w:ascii="Arial" w:hAnsi="Arial" w:cs="Arial"/>
-          <w:sz w:val="24"/>
-          <w:szCs w:val="24"/>
-          <w:lang w:val="en-GB"/>
+        <w:rPr>
+          <w:rFonts w:ascii="Arial" w:hAnsi="Arial" w:cs="Arial"/>
+          <w:i/>
+          <w:iCs/>
+          <w:color w:val="404040" w:themeColor="text1" w:themeTint="BF"/>
+          <w:sz w:val="20"/>
+          <w:szCs w:val="20"/>
+        </w:rPr>
+        <w:t>Figure 5</w:t>
+      </w:r>
+      <w:r>
+        <w:rPr>
+          <w:rFonts w:ascii="Arial" w:hAnsi="Arial" w:cs="Arial"/>
+          <w:i/>
+          <w:iCs/>
+          <w:color w:val="404040" w:themeColor="text1" w:themeTint="BF"/>
+          <w:sz w:val="20"/>
+          <w:szCs w:val="20"/>
         </w:rPr>
         <w:fldChar w:fldCharType="end"/>
       </w:r>
       <w:r>
         <w:rPr>
           <w:rFonts w:ascii="Arial" w:hAnsi="Arial" w:cs="Arial"/>
-          <w:sz w:val="24"/>
-          <w:szCs w:val="24"/>
-          <w:lang w:val="en-GB"/>
+          <w:i/>
+          <w:iCs/>
+          <w:color w:val="404040" w:themeColor="text1" w:themeTint="BF"/>
+          <w:sz w:val="20"/>
+          <w:szCs w:val="20"/>
         </w:rPr>
         <w:t>)</w:t>
-      </w:r>
-      <w:r>
-        <w:rPr>
-          <w:rFonts w:ascii="Arial" w:hAnsi="Arial" w:cs="Arial"/>
-          <w:sz w:val="24"/>
-          <w:szCs w:val="24"/>
-          <w:lang w:val="en-GB"/>
-        </w:rPr>
-        <w:t>.</w:t>
       </w:r>
     </w:p>
     <w:p>
@@ -558,24 +568,14 @@
                             <w:r>
                               <w:t xml:space="preserve">Figure </w:t>
                             </w:r>
-                            <w:r>
-                              <w:fldChar w:fldCharType="begin"/>
-                            </w:r>
-                            <w:r>
-                              <w:instrText xml:space="preserve"> SEQ Figure \* ARABIC </w:instrText>
-                            </w:r>
-                            <w:r>
-                              <w:fldChar w:fldCharType="separate"/>
-                            </w:r>
-                            <w:r>
-                              <w:rPr>
-                                <w:noProof/>
-                              </w:rPr>
-                              <w:t>1</w:t>
-                            </w:r>
-                            <w:r>
-                              <w:fldChar w:fldCharType="end"/>
-                            </w:r>
+                            <w:fldSimple w:instr=" SEQ Figure \* ARABIC ">
+                              <w:r>
+                                <w:rPr>
+                                  <w:noProof/>
+                                </w:rPr>
+                                <w:t>1</w:t>
+                              </w:r>
+                            </w:fldSimple>
                             <w:r>
                               <w:rPr>
                                 <w:lang w:val="en-GB"/>
@@ -616,24 +616,14 @@
                       <w:r>
                         <w:t xml:space="preserve">Figure </w:t>
                       </w:r>
-                      <w:r>
-                        <w:fldChar w:fldCharType="begin"/>
-                      </w:r>
-                      <w:r>
-                        <w:instrText xml:space="preserve"> SEQ Figure \* ARABIC </w:instrText>
-                      </w:r>
-                      <w:r>
-                        <w:fldChar w:fldCharType="separate"/>
-                      </w:r>
-                      <w:r>
-                        <w:rPr>
-                          <w:noProof/>
-                        </w:rPr>
-                        <w:t>1</w:t>
-                      </w:r>
-                      <w:r>
-                        <w:fldChar w:fldCharType="end"/>
-                      </w:r>
+                      <w:fldSimple w:instr=" SEQ Figure \* ARABIC ">
+                        <w:r>
+                          <w:rPr>
+                            <w:noProof/>
+                          </w:rPr>
+                          <w:t>1</w:t>
+                        </w:r>
+                      </w:fldSimple>
                       <w:r>
                         <w:rPr>
                           <w:lang w:val="en-GB"/>
@@ -935,27 +925,19 @@
                                 <w:lang w:val="en-GB"/>
                               </w:rPr>
                             </w:pPr>
+                            <w:bookmarkStart w:id="0" w:name="_Ref116221739"/>
                             <w:r>
                               <w:t xml:space="preserve">Figure </w:t>
                             </w:r>
-                            <w:r>
-                              <w:fldChar w:fldCharType="begin"/>
-                            </w:r>
-                            <w:r>
-                              <w:instrText xml:space="preserve"> SEQ Figure \* ARABIC </w:instrText>
-                            </w:r>
-                            <w:r>
-                              <w:fldChar w:fldCharType="separate"/>
-                            </w:r>
-                            <w:r>
-                              <w:rPr>
-                                <w:noProof/>
-                              </w:rPr>
-                              <w:t>2</w:t>
-                            </w:r>
-                            <w:r>
-                              <w:fldChar w:fldCharType="end"/>
-                            </w:r>
+                            <w:fldSimple w:instr=" SEQ Figure \* ARABIC ">
+                              <w:r>
+                                <w:rPr>
+                                  <w:noProof/>
+                                </w:rPr>
+                                <w:t>2</w:t>
+                              </w:r>
+                            </w:fldSimple>
+                            <w:bookmarkEnd w:id="0"/>
                             <w:r>
                               <w:rPr>
                                 <w:lang w:val="en-GB"/>
@@ -998,27 +980,19 @@
                           <w:lang w:val="en-GB"/>
                         </w:rPr>
                       </w:pPr>
+                      <w:bookmarkStart w:id="1" w:name="_Ref116221739"/>
                       <w:r>
                         <w:t xml:space="preserve">Figure </w:t>
                       </w:r>
-                      <w:r>
-                        <w:fldChar w:fldCharType="begin"/>
-                      </w:r>
-                      <w:r>
-                        <w:instrText xml:space="preserve"> SEQ Figure \* ARABIC </w:instrText>
-                      </w:r>
-                      <w:r>
-                        <w:fldChar w:fldCharType="separate"/>
-                      </w:r>
-                      <w:r>
-                        <w:rPr>
-                          <w:noProof/>
-                        </w:rPr>
-                        <w:t>2</w:t>
-                      </w:r>
-                      <w:r>
-                        <w:fldChar w:fldCharType="end"/>
-                      </w:r>
+                      <w:fldSimple w:instr=" SEQ Figure \* ARABIC ">
+                        <w:r>
+                          <w:rPr>
+                            <w:noProof/>
+                          </w:rPr>
+                          <w:t>2</w:t>
+                        </w:r>
+                      </w:fldSimple>
+                      <w:bookmarkEnd w:id="1"/>
                       <w:r>
                         <w:rPr>
                           <w:lang w:val="en-GB"/>
@@ -1043,6 +1017,7 @@
       <w:r>
         <w:rPr>
           <w:rFonts w:ascii="Arial" w:hAnsi="Arial" w:cs="Arial"/>
+          <w:noProof/>
           <w:sz w:val="24"/>
           <w:szCs w:val="24"/>
           <w:lang w:val="en-GB"/>
@@ -1118,25 +1093,7 @@
           <w:szCs w:val="24"/>
           <w:lang w:val="en-GB"/>
         </w:rPr>
-        <w:t xml:space="preserve">Sorting the mean wage per year by </w:t>
-      </w:r>
-      <w:r>
-        <w:rPr>
-          <w:rFonts w:ascii="Arial" w:hAnsi="Arial" w:cs="Arial"/>
-          <w:sz w:val="24"/>
-          <w:szCs w:val="24"/>
-          <w:lang w:val="en-GB"/>
-        </w:rPr>
-        <w:t>states</w:t>
-      </w:r>
-      <w:r>
-        <w:rPr>
-          <w:rFonts w:ascii="Arial" w:hAnsi="Arial" w:cs="Arial"/>
-          <w:sz w:val="24"/>
-          <w:szCs w:val="24"/>
-          <w:lang w:val="en-GB"/>
-        </w:rPr>
-        <w:t xml:space="preserve">, we can conclude that </w:t>
+        <w:t xml:space="preserve">Sorting the mean wage per year by states, we can conclude that </w:t>
       </w:r>
       <w:r>
         <w:rPr>
@@ -1154,16 +1111,7 @@
           <w:szCs w:val="24"/>
           <w:lang w:val="en-GB"/>
         </w:rPr>
-        <w:t xml:space="preserve">s in </w:t>
-      </w:r>
-      <w:r>
-        <w:rPr>
-          <w:rFonts w:ascii="Arial" w:hAnsi="Arial" w:cs="Arial"/>
-          <w:sz w:val="24"/>
-          <w:szCs w:val="24"/>
-          <w:lang w:val="en-GB"/>
-        </w:rPr>
-        <w:t>“</w:t>
+        <w:t>s in “</w:t>
       </w:r>
       <w:r>
         <w:rPr>
@@ -1208,7 +1156,105 @@
           <w:szCs w:val="24"/>
           <w:lang w:val="en-GB"/>
         </w:rPr>
-        <w:t>. We displayed the top 5 states in (Fig2)</w:t>
+        <w:t xml:space="preserve">. We displayed the top 5 states in </w:t>
+      </w:r>
+      <w:r>
+        <w:rPr>
+          <w:rFonts w:ascii="Arial" w:hAnsi="Arial" w:cs="Arial"/>
+          <w:i/>
+          <w:iCs/>
+          <w:color w:val="404040" w:themeColor="text1" w:themeTint="BF"/>
+          <w:sz w:val="20"/>
+          <w:szCs w:val="20"/>
+        </w:rPr>
+        <w:t>(</w:t>
+      </w:r>
+      <w:r>
+        <w:rPr>
+          <w:rFonts w:ascii="Arial" w:hAnsi="Arial" w:cs="Arial"/>
+          <w:i/>
+          <w:iCs/>
+          <w:color w:val="404040" w:themeColor="text1" w:themeTint="BF"/>
+          <w:sz w:val="20"/>
+          <w:szCs w:val="20"/>
+        </w:rPr>
+        <w:fldChar w:fldCharType="begin"/>
+      </w:r>
+      <w:r>
+        <w:rPr>
+          <w:rFonts w:ascii="Arial" w:hAnsi="Arial" w:cs="Arial"/>
+          <w:i/>
+          <w:iCs/>
+          <w:color w:val="404040" w:themeColor="text1" w:themeTint="BF"/>
+          <w:sz w:val="20"/>
+          <w:szCs w:val="20"/>
+        </w:rPr>
+        <w:instrText xml:space="preserve"> REF _Ref116221739 \h </w:instrText>
+      </w:r>
+      <w:r>
+        <w:rPr>
+          <w:rFonts w:ascii="Arial" w:hAnsi="Arial" w:cs="Arial"/>
+          <w:i/>
+          <w:iCs/>
+          <w:color w:val="404040" w:themeColor="text1" w:themeTint="BF"/>
+          <w:sz w:val="20"/>
+          <w:szCs w:val="20"/>
+        </w:rPr>
+      </w:r>
+      <w:r>
+        <w:rPr>
+          <w:rFonts w:ascii="Arial" w:hAnsi="Arial" w:cs="Arial"/>
+          <w:i/>
+          <w:iCs/>
+          <w:color w:val="404040" w:themeColor="text1" w:themeTint="BF"/>
+          <w:sz w:val="20"/>
+          <w:szCs w:val="20"/>
+        </w:rPr>
+        <w:instrText xml:space="preserve"> \* MERGEFORMAT </w:instrText>
+      </w:r>
+      <w:r>
+        <w:rPr>
+          <w:rFonts w:ascii="Arial" w:hAnsi="Arial" w:cs="Arial"/>
+          <w:i/>
+          <w:iCs/>
+          <w:color w:val="404040" w:themeColor="text1" w:themeTint="BF"/>
+          <w:sz w:val="20"/>
+          <w:szCs w:val="20"/>
+        </w:rPr>
+        <w:fldChar w:fldCharType="separate"/>
+      </w:r>
+      <w:r>
+        <w:rPr>
+          <w:rFonts w:ascii="Arial" w:hAnsi="Arial" w:cs="Arial"/>
+          <w:i/>
+          <w:iCs/>
+          <w:color w:val="404040" w:themeColor="text1" w:themeTint="BF"/>
+          <w:sz w:val="20"/>
+          <w:szCs w:val="20"/>
+        </w:rPr>
+        <w:t>Figure 2</w:t>
+      </w:r>
+      <w:r>
+        <w:rPr>
+          <w:rFonts w:ascii="Arial" w:hAnsi="Arial" w:cs="Arial"/>
+          <w:i/>
+          <w:iCs/>
+          <w:color w:val="404040" w:themeColor="text1" w:themeTint="BF"/>
+          <w:sz w:val="20"/>
+          <w:szCs w:val="20"/>
+        </w:rPr>
+        <w:fldChar w:fldCharType="end"/>
+      </w:r>
+      <w:r>
+        <w:rPr>
+          <w:rFonts w:ascii="Arial" w:hAnsi="Arial" w:cs="Arial"/>
+          <w:i/>
+          <w:iCs/>
+          <w:color w:val="404040" w:themeColor="text1" w:themeTint="BF"/>
+          <w:sz w:val="20"/>
+          <w:szCs w:val="20"/>
+        </w:rPr>
+        <w:t>)</w:t>
       </w:r>
     </w:p>
     <w:p>
@@ -1241,25 +1287,7 @@
           <w:szCs w:val="24"/>
           <w:lang w:val="en-GB"/>
         </w:rPr>
-        <w:t xml:space="preserve">Fact number </w:t>
-      </w:r>
-      <w:r>
-        <w:rPr>
-          <w:rFonts w:ascii="Arial" w:hAnsi="Arial" w:cs="Arial"/>
-          <w:sz w:val="24"/>
-          <w:szCs w:val="24"/>
-          <w:lang w:val="en-GB"/>
-        </w:rPr>
-        <w:t>3</w:t>
-      </w:r>
-      <w:r>
-        <w:rPr>
-          <w:rFonts w:ascii="Arial" w:hAnsi="Arial" w:cs="Arial"/>
-          <w:sz w:val="24"/>
-          <w:szCs w:val="24"/>
-          <w:lang w:val="en-GB"/>
-        </w:rPr>
-        <w:t>:</w:t>
+        <w:t>Fact number 3:</w:t>
       </w:r>
     </w:p>
     <w:p>
@@ -1337,14 +1365,186 @@
           <w:szCs w:val="24"/>
           <w:lang w:val="en-GB"/>
         </w:rPr>
+        <w:t>Fact number 4:</w:t>
+      </w:r>
+    </w:p>
+    <w:p>
+      <w:pPr>
+        <w:spacing w:line="276" w:lineRule="auto"/>
+        <w:jc w:val="both"/>
+        <w:rPr>
+          <w:rFonts w:ascii="Arial" w:hAnsi="Arial" w:cs="Arial"/>
+          <w:sz w:val="24"/>
+          <w:szCs w:val="24"/>
+          <w:lang w:val="en-GB"/>
+        </w:rPr>
+      </w:pPr>
+      <w:r>
+        <w:rPr>
+          <w:noProof/>
+        </w:rPr>
+        <mc:AlternateContent>
+          <mc:Choice Requires="wps">
+            <w:drawing>
+              <wp:anchor distT="0" distB="0" distL="114300" distR="114300" simplePos="0" relativeHeight="251667456" behindDoc="1" locked="0" layoutInCell="1" allowOverlap="1" wp14:anchorId="725EBC18" wp14:editId="4E7DCB47">
+                <wp:simplePos x="0" y="0"/>
+                <wp:positionH relativeFrom="margin">
+                  <wp:align>right</wp:align>
+                </wp:positionH>
+                <wp:positionV relativeFrom="paragraph">
+                  <wp:posOffset>999490</wp:posOffset>
+                </wp:positionV>
+                <wp:extent cx="3463925" cy="236220"/>
+                <wp:effectExtent l="0" t="0" r="3175" b="0"/>
+                <wp:wrapTight wrapText="bothSides">
+                  <wp:wrapPolygon edited="0">
+                    <wp:start x="0" y="0"/>
+                    <wp:lineTo x="0" y="19161"/>
+                    <wp:lineTo x="21501" y="19161"/>
+                    <wp:lineTo x="21501" y="0"/>
+                    <wp:lineTo x="0" y="0"/>
+                  </wp:wrapPolygon>
+                </wp:wrapTight>
+                <wp:docPr id="8" name="Textfeld 8"/>
+                <wp:cNvGraphicFramePr/>
+                <a:graphic xmlns:a="http://schemas.openxmlformats.org/drawingml/2006/main">
+                  <a:graphicData uri="http://schemas.microsoft.com/office/word/2010/wordprocessingShape">
+                    <wps:wsp>
+                      <wps:cNvSpPr txBox="1"/>
+                      <wps:spPr>
+                        <a:xfrm>
+                          <a:off x="0" y="0"/>
+                          <a:ext cx="3463925" cy="236220"/>
+                        </a:xfrm>
+                        <a:prstGeom prst="rect">
+                          <a:avLst/>
+                        </a:prstGeom>
+                        <a:solidFill>
+                          <a:prstClr val="white"/>
+                        </a:solidFill>
+                        <a:ln>
+                          <a:noFill/>
+                        </a:ln>
+                      </wps:spPr>
+                      <wps:txbx>
+                        <w:txbxContent>
+                          <w:p>
+                            <w:pPr>
+                              <w:pStyle w:val="Beschriftung"/>
+                              <w:rPr>
+                                <w:rFonts w:ascii="Arial" w:hAnsi="Arial" w:cs="Arial"/>
+                                <w:sz w:val="24"/>
+                                <w:szCs w:val="24"/>
+                                <w:lang w:val="en-GB"/>
+                              </w:rPr>
+                            </w:pPr>
+                            <w:r>
+                              <w:t xml:space="preserve">Figure </w:t>
+                            </w:r>
+                            <w:fldSimple w:instr=" SEQ Figure \* ARABIC ">
+                              <w:r>
+                                <w:rPr>
+                                  <w:noProof/>
+                                </w:rPr>
+                                <w:t>3</w:t>
+                              </w:r>
+                            </w:fldSimple>
+                            <w:r>
+                              <w:rPr>
+                                <w:lang w:val="en-GB"/>
+                              </w:rPr>
+                              <w:t xml:space="preserve"> Best paid people</w:t>
+                            </w:r>
+                            <w:r>
+                              <w:rPr>
+                                <w:lang w:val="en-GB"/>
+                              </w:rPr>
+                              <w:t xml:space="preserve"> with job and city.</w:t>
+                            </w:r>
+                          </w:p>
+                        </w:txbxContent>
+                      </wps:txbx>
+                      <wps:bodyPr rot="0" spcFirstLastPara="0" vertOverflow="overflow" horzOverflow="overflow" vert="horz" wrap="square" lIns="0" tIns="0" rIns="0" bIns="0" numCol="1" spcCol="0" rtlCol="0" fromWordArt="0" anchor="t" anchorCtr="0" forceAA="0" compatLnSpc="1">
+                        <a:prstTxWarp prst="textNoShape">
+                          <a:avLst/>
+                        </a:prstTxWarp>
+                        <a:noAutofit/>
+                      </wps:bodyPr>
+                    </wps:wsp>
+                  </a:graphicData>
+                </a:graphic>
+                <wp14:sizeRelH relativeFrom="margin">
+                  <wp14:pctWidth>0</wp14:pctWidth>
+                </wp14:sizeRelH>
+                <wp14:sizeRelV relativeFrom="margin">
+                  <wp14:pctHeight>0</wp14:pctHeight>
+                </wp14:sizeRelV>
+              </wp:anchor>
+            </w:drawing>
+          </mc:Choice>
+          <mc:Fallback>
+            <w:pict>
+              <v:shape w14:anchorId="725EBC18" id="Textfeld 8" o:spid="_x0000_s1028" type="#_x0000_t202" style="position:absolute;left:0;text-align:left;margin-left:221.55pt;margin-top:78.7pt;width:272.75pt;height:18.6pt;z-index:-251649024;visibility:visible;mso-wrap-style:square;mso-width-percent:0;mso-height-percent:0;mso-wrap-distance-left:9pt;mso-wrap-distance-top:0;mso-wrap-distance-right:9pt;mso-wrap-distance-bottom:0;mso-position-horizontal:right;mso-position-horizontal-relative:margin;mso-position-vertical:absolute;mso-position-vertical-relative:text;mso-width-percent:0;mso-height-percent:0;mso-width-relative:margin;mso-height-relative:margin;v-text-anchor:top" o:gfxdata="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" stroked="f">
+                <v:textbox inset="0,0,0,0">
+                  <w:txbxContent>
+                    <w:p>
+                      <w:pPr>
+                        <w:pStyle w:val="Beschriftung"/>
+                        <w:rPr>
+                          <w:rFonts w:ascii="Arial" w:hAnsi="Arial" w:cs="Arial"/>
+                          <w:sz w:val="24"/>
+                          <w:szCs w:val="24"/>
+                          <w:lang w:val="en-GB"/>
+                        </w:rPr>
+                      </w:pPr>
+                      <w:r>
+                        <w:t xml:space="preserve">Figure </w:t>
+                      </w:r>
+                      <w:fldSimple w:instr=" SEQ Figure \* ARABIC ">
+                        <w:r>
+                          <w:rPr>
+                            <w:noProof/>
+                          </w:rPr>
+                          <w:t>3</w:t>
+                        </w:r>
+                      </w:fldSimple>
+                      <w:r>
+                        <w:rPr>
+                          <w:lang w:val="en-GB"/>
+                        </w:rPr>
+                        <w:t xml:space="preserve"> Best paid people</w:t>
+                      </w:r>
+                      <w:r>
+                        <w:rPr>
+                          <w:lang w:val="en-GB"/>
+                        </w:rPr>
+                        <w:t xml:space="preserve"> with job and city.</w:t>
+                      </w:r>
+                    </w:p>
+                  </w:txbxContent>
+                </v:textbox>
+                <w10:wrap type="tight" anchorx="margin"/>
+              </v:shape>
+            </w:pict>
+          </mc:Fallback>
+        </mc:AlternateContent>
+      </w:r>
+      <w:r>
+        <w:rPr>
+          <w:rFonts w:ascii="Arial" w:hAnsi="Arial" w:cs="Arial"/>
+          <w:noProof/>
+          <w:sz w:val="24"/>
+          <w:szCs w:val="24"/>
+          <w:lang w:val="en-GB"/>
+        </w:rPr>
         <w:drawing>
-          <wp:anchor distT="0" distB="0" distL="114300" distR="114300" simplePos="0" relativeHeight="251665408" behindDoc="1" locked="0" layoutInCell="1" allowOverlap="1" wp14:anchorId="63143B32" wp14:editId="533B23DA">
+          <wp:anchor distT="0" distB="0" distL="114300" distR="114300" simplePos="0" relativeHeight="251665408" behindDoc="1" locked="0" layoutInCell="1" allowOverlap="1" wp14:anchorId="63143B32" wp14:editId="0D0C4D45">
             <wp:simplePos x="0" y="0"/>
             <wp:positionH relativeFrom="margin">
-              <wp:posOffset>2258060</wp:posOffset>
+              <wp:align>right</wp:align>
             </wp:positionH>
             <wp:positionV relativeFrom="paragraph">
-              <wp:posOffset>36195</wp:posOffset>
+              <wp:posOffset>7620</wp:posOffset>
             </wp:positionV>
             <wp:extent cx="3472180" cy="935355"/>
             <wp:effectExtent l="0" t="0" r="0" b="0"/>
@@ -1408,25 +1608,88 @@
           <w:szCs w:val="24"/>
           <w:lang w:val="en-GB"/>
         </w:rPr>
-        <w:t xml:space="preserve">Fact number </w:t>
-      </w:r>
-      <w:r>
-        <w:rPr>
-          <w:rFonts w:ascii="Arial" w:hAnsi="Arial" w:cs="Arial"/>
-          <w:sz w:val="24"/>
-          <w:szCs w:val="24"/>
-          <w:lang w:val="en-GB"/>
-        </w:rPr>
-        <w:t>4</w:t>
-      </w:r>
-      <w:r>
-        <w:rPr>
-          <w:rFonts w:ascii="Arial" w:hAnsi="Arial" w:cs="Arial"/>
-          <w:sz w:val="24"/>
-          <w:szCs w:val="24"/>
-          <w:lang w:val="en-GB"/>
-        </w:rPr>
-        <w:t>:</w:t>
+        <w:t>Looking at who makes the most money</w:t>
+      </w:r>
+      <w:r>
+        <w:rPr>
+          <w:rFonts w:ascii="Arial" w:hAnsi="Arial" w:cs="Arial"/>
+          <w:sz w:val="24"/>
+          <w:szCs w:val="24"/>
+          <w:lang w:val="en-GB"/>
+        </w:rPr>
+        <w:t xml:space="preserve"> per year</w:t>
+      </w:r>
+      <w:r>
+        <w:rPr>
+          <w:rFonts w:ascii="Arial" w:hAnsi="Arial" w:cs="Arial"/>
+          <w:sz w:val="24"/>
+          <w:szCs w:val="24"/>
+          <w:lang w:val="en-GB"/>
+        </w:rPr>
+        <w:t xml:space="preserve"> </w:t>
+      </w:r>
+      <w:r>
+        <w:rPr>
+          <w:rFonts w:ascii="Arial" w:hAnsi="Arial" w:cs="Arial"/>
+          <w:sz w:val="24"/>
+          <w:szCs w:val="24"/>
+          <w:lang w:val="en-GB"/>
+        </w:rPr>
+        <w:t xml:space="preserve">as a single person, we can see that </w:t>
+      </w:r>
+      <w:r>
+        <w:rPr>
+          <w:rFonts w:ascii="Arial" w:hAnsi="Arial" w:cs="Arial"/>
+          <w:sz w:val="24"/>
+          <w:szCs w:val="24"/>
+          <w:lang w:val="en-GB"/>
+        </w:rPr>
+        <w:t>there are a few at</w:t>
+      </w:r>
+      <w:r>
+        <w:rPr>
+          <w:rFonts w:ascii="Arial" w:hAnsi="Arial" w:cs="Arial"/>
+          <w:sz w:val="24"/>
+          <w:szCs w:val="24"/>
+          <w:lang w:val="en-GB"/>
+        </w:rPr>
+        <w:t xml:space="preserve">torneys that make substantially more than the rest in the dataset. </w:t>
+      </w:r>
+      <w:r>
+        <w:rPr>
+          <w:rFonts w:ascii="Arial" w:hAnsi="Arial" w:cs="Arial"/>
+          <w:sz w:val="24"/>
+          <w:szCs w:val="24"/>
+          <w:lang w:val="en-GB"/>
+        </w:rPr>
+        <w:t xml:space="preserve">Number 1 to 5 are attorneys that </w:t>
+      </w:r>
+      <w:r>
+        <w:rPr>
+          <w:rFonts w:ascii="Arial" w:hAnsi="Arial" w:cs="Arial"/>
+          <w:sz w:val="24"/>
+          <w:szCs w:val="24"/>
+          <w:lang w:val="en-GB"/>
+        </w:rPr>
+        <w:t xml:space="preserve">each </w:t>
+      </w:r>
+      <w:r>
+        <w:rPr>
+          <w:rFonts w:ascii="Arial" w:hAnsi="Arial" w:cs="Arial"/>
+          <w:sz w:val="24"/>
+          <w:szCs w:val="24"/>
+          <w:lang w:val="en-GB"/>
+        </w:rPr>
+        <w:t xml:space="preserve">make over a million </w:t>
+      </w:r>
+      <w:r>
+        <w:rPr>
+          <w:rFonts w:ascii="Arial" w:hAnsi="Arial" w:cs="Arial"/>
+          <w:sz w:val="24"/>
+          <w:szCs w:val="24"/>
+          <w:lang w:val="en-GB"/>
+        </w:rPr>
+        <w:t>more than number 6.</w:t>
       </w:r>
     </w:p>
     <w:p>
@@ -1435,6 +1698,31 @@
         <w:jc w:val="both"/>
         <w:rPr>
           <w:rFonts w:ascii="Arial" w:hAnsi="Arial" w:cs="Arial"/>
+          <w:sz w:val="24"/>
+          <w:szCs w:val="24"/>
+          <w:lang w:val="en-GB"/>
+        </w:rPr>
+      </w:pPr>
+      <w:r>
+        <w:rPr>
+          <w:rFonts w:ascii="Arial" w:hAnsi="Arial" w:cs="Arial"/>
+          <w:sz w:val="24"/>
+          <w:szCs w:val="24"/>
+          <w:lang w:val="en-GB"/>
+        </w:rPr>
+        <w:lastRenderedPageBreak/>
+        <w:t>Fact number 5:</w:t>
+      </w:r>
+    </w:p>
+    <w:p>
+      <w:pPr>
+        <w:pStyle w:val="HTMLVorformatiert"/>
+        <w:wordWrap w:val="0"/>
+        <w:spacing w:line="276" w:lineRule="auto"/>
+        <w:jc w:val="both"/>
+        <w:textAlignment w:val="baseline"/>
+        <w:rPr>
+          <w:rFonts w:ascii="Arial" w:eastAsiaTheme="minorHAnsi" w:hAnsi="Arial" w:cs="Arial"/>
           <w:sz w:val="24"/>
           <w:szCs w:val="24"/>
           <w:lang w:val="en-GB"/>
@@ -1447,26 +1735,25 @@
         <mc:AlternateContent>
           <mc:Choice Requires="wps">
             <w:drawing>
-              <wp:anchor distT="0" distB="0" distL="114300" distR="114300" simplePos="0" relativeHeight="251667456" behindDoc="1" locked="0" layoutInCell="1" allowOverlap="1" wp14:anchorId="725EBC18" wp14:editId="2756331A">
+              <wp:anchor distT="0" distB="0" distL="114300" distR="114300" simplePos="0" relativeHeight="251670528" behindDoc="1" locked="0" layoutInCell="1" allowOverlap="1" wp14:anchorId="67D716B6" wp14:editId="363BF168">
                 <wp:simplePos x="0" y="0"/>
                 <wp:positionH relativeFrom="column">
-                  <wp:posOffset>2266315</wp:posOffset>
+                  <wp:posOffset>1807210</wp:posOffset>
                 </wp:positionH>
                 <wp:positionV relativeFrom="paragraph">
-                  <wp:posOffset>770890</wp:posOffset>
+                  <wp:posOffset>1718945</wp:posOffset>
                 </wp:positionV>
-                <wp:extent cx="3463925" cy="635"/>
-                <wp:effectExtent l="0" t="0" r="3175" b="0"/>
+                <wp:extent cx="3916680" cy="635"/>
+                <wp:effectExtent l="0" t="0" r="0" b="0"/>
                 <wp:wrapTight wrapText="bothSides">
                   <wp:wrapPolygon edited="0">
                     <wp:start x="0" y="0"/>
-                    <wp:lineTo x="0" y="20057"/>
-                    <wp:lineTo x="21501" y="20057"/>
-                    <wp:lineTo x="21501" y="0"/>
-                    <wp:lineTo x="0" y="0"/>
+                    <wp:lineTo x="0" y="21600"/>
+                    <wp:lineTo x="21600" y="21600"/>
+                    <wp:lineTo x="21600" y="0"/>
                   </wp:wrapPolygon>
                 </wp:wrapTight>
-                <wp:docPr id="8" name="Textfeld 8"/>
+                <wp:docPr id="14" name="Textfeld 14"/>
                 <wp:cNvGraphicFramePr/>
                 <a:graphic xmlns:a="http://schemas.openxmlformats.org/drawingml/2006/main">
                   <a:graphicData uri="http://schemas.microsoft.com/office/word/2010/wordprocessingShape">
@@ -1475,7 +1762,7 @@
                       <wps:spPr>
                         <a:xfrm>
                           <a:off x="0" y="0"/>
-                          <a:ext cx="3463925" cy="635"/>
+                          <a:ext cx="3916680" cy="635"/>
                         </a:xfrm>
                         <a:prstGeom prst="rect">
                           <a:avLst/>
@@ -1502,35 +1789,19 @@
                             <w:r>
                               <w:t xml:space="preserve">Figure </w:t>
                             </w:r>
-                            <w:r>
-                              <w:fldChar w:fldCharType="begin"/>
-                            </w:r>
-                            <w:r>
-                              <w:instrText xml:space="preserve"> SEQ Figure \* ARABIC </w:instrText>
-                            </w:r>
-                            <w:r>
-                              <w:fldChar w:fldCharType="separate"/>
-                            </w:r>
-                            <w:r>
-                              <w:rPr>
-                                <w:noProof/>
-                              </w:rPr>
-                              <w:t>3</w:t>
-                            </w:r>
-                            <w:r>
-                              <w:fldChar w:fldCharType="end"/>
-                            </w:r>
+                            <w:fldSimple w:instr=" SEQ Figure \* ARABIC ">
+                              <w:r>
+                                <w:rPr>
+                                  <w:noProof/>
+                                </w:rPr>
+                                <w:t>4</w:t>
+                              </w:r>
+                            </w:fldSimple>
                             <w:r>
                               <w:rPr>
                                 <w:lang w:val="en-GB"/>
                               </w:rPr>
-                              <w:t xml:space="preserve"> Best paid people</w:t>
-                            </w:r>
-                            <w:r>
-                              <w:rPr>
-                                <w:lang w:val="en-GB"/>
-                              </w:rPr>
-                              <w:t xml:space="preserve"> with job and city.</w:t>
+                              <w:t xml:space="preserve"> Visa class vs paid wage</w:t>
                             </w:r>
                           </w:p>
                         </w:txbxContent>
@@ -1544,15 +1815,12 @@
                     </wps:wsp>
                   </a:graphicData>
                 </a:graphic>
-                <wp14:sizeRelH relativeFrom="margin">
-                  <wp14:pctWidth>0</wp14:pctWidth>
-                </wp14:sizeRelH>
               </wp:anchor>
             </w:drawing>
           </mc:Choice>
           <mc:Fallback>
             <w:pict>
-              <v:shape w14:anchorId="725EBC18" id="Textfeld 8" o:spid="_x0000_s1028" type="#_x0000_t202" style="position:absolute;left:0;text-align:left;margin-left:178.45pt;margin-top:60.7pt;width:272.75pt;height:.05pt;z-index:-251649024;visibility:visible;mso-wrap-style:square;mso-width-percent:0;mso-wrap-distance-left:9pt;mso-wrap-distance-top:0;mso-wrap-distance-right:9pt;mso-wrap-distance-bottom:0;mso-position-horizontal:absolute;mso-position-horizontal-relative:text;mso-position-vertical:absolute;mso-position-vertical-relative:text;mso-width-percent:0;mso-width-relative:margin;v-text-anchor:top" o:gfxdata="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" stroked="f">
+              <v:shape w14:anchorId="67D716B6" id="Textfeld 14" o:spid="_x0000_s1029" type="#_x0000_t202" style="position:absolute;left:0;text-align:left;margin-left:142.3pt;margin-top:135.35pt;width:308.4pt;height:.05pt;z-index:-251645952;visibility:visible;mso-wrap-style:square;mso-wrap-distance-left:9pt;mso-wrap-distance-top:0;mso-wrap-distance-right:9pt;mso-wrap-distance-bottom:0;mso-position-horizontal:absolute;mso-position-horizontal-relative:text;mso-position-vertical:absolute;mso-position-vertical-relative:text;v-text-anchor:top" o:gfxdata="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" stroked="f">
                 <v:textbox style="mso-fit-shape-to-text:t" inset="0,0,0,0">
                   <w:txbxContent>
                     <w:p>
@@ -1568,35 +1836,19 @@
                       <w:r>
                         <w:t xml:space="preserve">Figure </w:t>
                       </w:r>
-                      <w:r>
-                        <w:fldChar w:fldCharType="begin"/>
-                      </w:r>
-                      <w:r>
-                        <w:instrText xml:space="preserve"> SEQ Figure \* ARABIC </w:instrText>
-                      </w:r>
-                      <w:r>
-                        <w:fldChar w:fldCharType="separate"/>
-                      </w:r>
-                      <w:r>
-                        <w:rPr>
-                          <w:noProof/>
-                        </w:rPr>
-                        <w:t>3</w:t>
-                      </w:r>
-                      <w:r>
-                        <w:fldChar w:fldCharType="end"/>
-                      </w:r>
+                      <w:fldSimple w:instr=" SEQ Figure \* ARABIC ">
+                        <w:r>
+                          <w:rPr>
+                            <w:noProof/>
+                          </w:rPr>
+                          <w:t>4</w:t>
+                        </w:r>
+                      </w:fldSimple>
                       <w:r>
                         <w:rPr>
                           <w:lang w:val="en-GB"/>
                         </w:rPr>
-                        <w:t xml:space="preserve"> Best paid people</w:t>
-                      </w:r>
-                      <w:r>
-                        <w:rPr>
-                          <w:lang w:val="en-GB"/>
-                        </w:rPr>
-                        <w:t xml:space="preserve"> with job and city.</w:t>
+                        <w:t xml:space="preserve"> Visa class vs paid wage</w:t>
                       </w:r>
                     </w:p>
                   </w:txbxContent>
@@ -1609,25 +1861,87 @@
       </w:r>
       <w:r>
         <w:rPr>
-          <w:rFonts w:ascii="Arial" w:hAnsi="Arial" w:cs="Arial"/>
-          <w:sz w:val="24"/>
-          <w:szCs w:val="24"/>
-          <w:lang w:val="en-GB"/>
-        </w:rPr>
-        <w:t>Looking at who makes the most money</w:t>
-      </w:r>
-      <w:r>
-        <w:rPr>
-          <w:rFonts w:ascii="Arial" w:hAnsi="Arial" w:cs="Arial"/>
-          <w:sz w:val="24"/>
-          <w:szCs w:val="24"/>
-          <w:lang w:val="en-GB"/>
-        </w:rPr>
-        <w:t xml:space="preserve"> per year</w:t>
-      </w:r>
-      <w:r>
-        <w:rPr>
-          <w:rFonts w:ascii="Arial" w:hAnsi="Arial" w:cs="Arial"/>
+          <w:rFonts w:ascii="Arial" w:eastAsiaTheme="minorHAnsi" w:hAnsi="Arial" w:cs="Arial"/>
+          <w:sz w:val="24"/>
+          <w:szCs w:val="24"/>
+          <w:lang w:val="en-GB"/>
+        </w:rPr>
+        <w:drawing>
+          <wp:anchor distT="0" distB="0" distL="114300" distR="114300" simplePos="0" relativeHeight="251668480" behindDoc="1" locked="0" layoutInCell="1" allowOverlap="1" wp14:anchorId="20BFBFA2" wp14:editId="6B7375E9">
+            <wp:simplePos x="0" y="0"/>
+            <wp:positionH relativeFrom="margin">
+              <wp:align>right</wp:align>
+            </wp:positionH>
+            <wp:positionV relativeFrom="paragraph">
+              <wp:posOffset>9525</wp:posOffset>
+            </wp:positionV>
+            <wp:extent cx="3916680" cy="1652270"/>
+            <wp:effectExtent l="0" t="0" r="7620" b="5080"/>
+            <wp:wrapTight wrapText="bothSides">
+              <wp:wrapPolygon edited="0">
+                <wp:start x="0" y="0"/>
+                <wp:lineTo x="0" y="21417"/>
+                <wp:lineTo x="21537" y="21417"/>
+                <wp:lineTo x="21537" y="0"/>
+                <wp:lineTo x="0" y="0"/>
+              </wp:wrapPolygon>
+            </wp:wrapTight>
+            <wp:docPr id="13" name="Grafik 13" descr="Ein Bild, das Text enthält.&#10;&#10;Automatisch generierte Beschreibung"/>
+            <wp:cNvGraphicFramePr>
+              <a:graphicFrameLocks xmlns:a="http://schemas.openxmlformats.org/drawingml/2006/main" noChangeAspect="1"/>
+            </wp:cNvGraphicFramePr>
+            <a:graphic xmlns:a="http://schemas.openxmlformats.org/drawingml/2006/main">
+              <a:graphicData uri="http://schemas.openxmlformats.org/drawingml/2006/picture">
+                <pic:pic xmlns:pic="http://schemas.openxmlformats.org/drawingml/2006/picture">
+                  <pic:nvPicPr>
+                    <pic:cNvPr id="13" name="Grafik 13" descr="Ein Bild, das Text enthält.&#10;&#10;Automatisch generierte Beschreibung"/>
+                    <pic:cNvPicPr/>
+                  </pic:nvPicPr>
+                  <pic:blipFill>
+                    <a:blip r:embed="rId8">
+                      <a:extLst>
+                        <a:ext uri="{28A0092B-C50C-407E-A947-70E740481C1C}">
+                          <a14:useLocalDpi xmlns:a14="http://schemas.microsoft.com/office/drawing/2010/main" val="0"/>
+                        </a:ext>
+                      </a:extLst>
+                    </a:blip>
+                    <a:stretch>
+                      <a:fillRect/>
+                    </a:stretch>
+                  </pic:blipFill>
+                  <pic:spPr>
+                    <a:xfrm>
+                      <a:off x="0" y="0"/>
+                      <a:ext cx="3916680" cy="1652270"/>
+                    </a:xfrm>
+                    <a:prstGeom prst="rect">
+                      <a:avLst/>
+                    </a:prstGeom>
+                  </pic:spPr>
+                </pic:pic>
+              </a:graphicData>
+            </a:graphic>
+            <wp14:sizeRelH relativeFrom="margin">
+              <wp14:pctWidth>0</wp14:pctWidth>
+            </wp14:sizeRelH>
+            <wp14:sizeRelV relativeFrom="margin">
+              <wp14:pctHeight>0</wp14:pctHeight>
+            </wp14:sizeRelV>
+          </wp:anchor>
+        </w:drawing>
+      </w:r>
+      <w:r>
+        <w:rPr>
+          <w:rFonts w:ascii="Arial" w:eastAsiaTheme="minorHAnsi" w:hAnsi="Arial" w:cs="Arial"/>
+          <w:sz w:val="24"/>
+          <w:szCs w:val="24"/>
+          <w:lang w:val="en-GB"/>
+        </w:rPr>
+        <w:t>Considering the diversity within companies, we wanted to look at how salaries</w:t>
+      </w:r>
+      <w:r>
+        <w:rPr>
+          <w:rFonts w:ascii="Arial" w:eastAsiaTheme="minorHAnsi" w:hAnsi="Arial" w:cs="Arial"/>
           <w:sz w:val="24"/>
           <w:szCs w:val="24"/>
           <w:lang w:val="en-GB"/>
@@ -1636,66 +1950,313 @@
       </w:r>
       <w:r>
         <w:rPr>
-          <w:rFonts w:ascii="Arial" w:hAnsi="Arial" w:cs="Arial"/>
-          <w:sz w:val="24"/>
-          <w:szCs w:val="24"/>
-          <w:lang w:val="en-GB"/>
-        </w:rPr>
-        <w:t xml:space="preserve">as a single person, we can see that </w:t>
-      </w:r>
-      <w:r>
-        <w:rPr>
-          <w:rFonts w:ascii="Arial" w:hAnsi="Arial" w:cs="Arial"/>
-          <w:sz w:val="24"/>
-          <w:szCs w:val="24"/>
-          <w:lang w:val="en-GB"/>
-        </w:rPr>
-        <w:t>there are a few at</w:t>
-      </w:r>
-      <w:r>
-        <w:rPr>
-          <w:rFonts w:ascii="Arial" w:hAnsi="Arial" w:cs="Arial"/>
-          <w:sz w:val="24"/>
-          <w:szCs w:val="24"/>
-          <w:lang w:val="en-GB"/>
-        </w:rPr>
-        <w:t xml:space="preserve">torneys that make substantially more than the rest in the dataset. </w:t>
-      </w:r>
-      <w:r>
-        <w:rPr>
-          <w:rFonts w:ascii="Arial" w:hAnsi="Arial" w:cs="Arial"/>
-          <w:sz w:val="24"/>
-          <w:szCs w:val="24"/>
-          <w:lang w:val="en-GB"/>
-        </w:rPr>
-        <w:t xml:space="preserve">Number 1 to 5 are attorneys that </w:t>
-      </w:r>
-      <w:r>
-        <w:rPr>
-          <w:rFonts w:ascii="Arial" w:hAnsi="Arial" w:cs="Arial"/>
-          <w:sz w:val="24"/>
-          <w:szCs w:val="24"/>
-          <w:lang w:val="en-GB"/>
-        </w:rPr>
-        <w:t xml:space="preserve">each </w:t>
-      </w:r>
-      <w:r>
-        <w:rPr>
-          <w:rFonts w:ascii="Arial" w:hAnsi="Arial" w:cs="Arial"/>
-          <w:sz w:val="24"/>
-          <w:szCs w:val="24"/>
-          <w:lang w:val="en-GB"/>
-        </w:rPr>
-        <w:t xml:space="preserve">make over a million </w:t>
-      </w:r>
-      <w:r>
-        <w:rPr>
-          <w:rFonts w:ascii="Arial" w:hAnsi="Arial" w:cs="Arial"/>
-          <w:sz w:val="24"/>
-          <w:szCs w:val="24"/>
-          <w:lang w:val="en-GB"/>
-        </w:rPr>
-        <w:t>more than number 6.</w:t>
+          <w:rFonts w:ascii="Arial" w:eastAsiaTheme="minorHAnsi" w:hAnsi="Arial" w:cs="Arial"/>
+          <w:sz w:val="24"/>
+          <w:szCs w:val="24"/>
+          <w:lang w:val="en-GB"/>
+        </w:rPr>
+        <w:t>of</w:t>
+      </w:r>
+      <w:r>
+        <w:rPr>
+          <w:rFonts w:ascii="Arial" w:eastAsiaTheme="minorHAnsi" w:hAnsi="Arial" w:cs="Arial"/>
+          <w:sz w:val="24"/>
+          <w:szCs w:val="24"/>
+          <w:lang w:val="en-GB"/>
+        </w:rPr>
+        <w:t xml:space="preserve"> </w:t>
+      </w:r>
+      <w:r>
+        <w:rPr>
+          <w:rFonts w:ascii="Arial" w:eastAsiaTheme="minorHAnsi" w:hAnsi="Arial" w:cs="Arial"/>
+          <w:sz w:val="24"/>
+          <w:szCs w:val="24"/>
+          <w:lang w:val="en-GB"/>
+        </w:rPr>
+        <w:t>thos</w:t>
+      </w:r>
+      <w:r>
+        <w:rPr>
+          <w:rFonts w:ascii="Arial" w:eastAsiaTheme="minorHAnsi" w:hAnsi="Arial" w:cs="Arial"/>
+          <w:sz w:val="24"/>
+          <w:szCs w:val="24"/>
+          <w:lang w:val="en-GB"/>
+        </w:rPr>
+        <w:t>e</w:t>
+      </w:r>
+      <w:r>
+        <w:rPr>
+          <w:rFonts w:ascii="Arial" w:eastAsiaTheme="minorHAnsi" w:hAnsi="Arial" w:cs="Arial"/>
+          <w:sz w:val="24"/>
+          <w:szCs w:val="24"/>
+          <w:lang w:val="en-GB"/>
+        </w:rPr>
+        <w:t xml:space="preserve"> on work</w:t>
+      </w:r>
+      <w:r>
+        <w:rPr>
+          <w:rFonts w:ascii="Arial" w:eastAsiaTheme="minorHAnsi" w:hAnsi="Arial" w:cs="Arial"/>
+          <w:sz w:val="24"/>
+          <w:szCs w:val="24"/>
+          <w:lang w:val="en-GB"/>
+        </w:rPr>
+        <w:br/>
+      </w:r>
+      <w:r>
+        <w:rPr>
+          <w:rFonts w:ascii="Arial" w:eastAsiaTheme="minorHAnsi" w:hAnsi="Arial" w:cs="Arial"/>
+          <w:sz w:val="24"/>
+          <w:szCs w:val="24"/>
+          <w:lang w:val="en-GB"/>
+        </w:rPr>
+        <w:t xml:space="preserve">visas compare to green </w:t>
+      </w:r>
+      <w:r>
+        <w:rPr>
+          <w:rFonts w:ascii="Arial" w:eastAsiaTheme="minorHAnsi" w:hAnsi="Arial" w:cs="Arial"/>
+          <w:sz w:val="24"/>
+          <w:szCs w:val="24"/>
+          <w:lang w:val="en-GB"/>
+        </w:rPr>
+        <w:br/>
+      </w:r>
+      <w:r>
+        <w:rPr>
+          <w:rFonts w:ascii="Arial" w:eastAsiaTheme="minorHAnsi" w:hAnsi="Arial" w:cs="Arial"/>
+          <w:sz w:val="24"/>
+          <w:szCs w:val="24"/>
+          <w:lang w:val="en-GB"/>
+        </w:rPr>
+        <w:t xml:space="preserve">card holders. The data </w:t>
+      </w:r>
+      <w:r>
+        <w:rPr>
+          <w:rFonts w:ascii="Arial" w:eastAsiaTheme="minorHAnsi" w:hAnsi="Arial" w:cs="Arial"/>
+          <w:sz w:val="24"/>
+          <w:szCs w:val="24"/>
+          <w:lang w:val="en-GB"/>
+        </w:rPr>
+        <w:br/>
+      </w:r>
+      <w:r>
+        <w:rPr>
+          <w:rFonts w:ascii="Arial" w:eastAsiaTheme="minorHAnsi" w:hAnsi="Arial" w:cs="Arial"/>
+          <w:sz w:val="24"/>
+          <w:szCs w:val="24"/>
+          <w:lang w:val="en-GB"/>
+        </w:rPr>
+        <w:t>was sorted by job title</w:t>
+      </w:r>
+      <w:r>
+        <w:rPr>
+          <w:rFonts w:ascii="Arial" w:eastAsiaTheme="minorHAnsi" w:hAnsi="Arial" w:cs="Arial"/>
+          <w:sz w:val="24"/>
+          <w:szCs w:val="24"/>
+          <w:lang w:val="en-GB"/>
+        </w:rPr>
+        <w:br/>
+      </w:r>
+      <w:r>
+        <w:rPr>
+          <w:rFonts w:ascii="Arial" w:eastAsiaTheme="minorHAnsi" w:hAnsi="Arial" w:cs="Arial"/>
+          <w:sz w:val="24"/>
+          <w:szCs w:val="24"/>
+          <w:lang w:val="en-GB"/>
+        </w:rPr>
+        <w:t xml:space="preserve">subgroup, visa class, and lastly by organizing </w:t>
+      </w:r>
+      <w:r>
+        <w:rPr>
+          <w:rFonts w:ascii="Arial" w:eastAsiaTheme="minorHAnsi" w:hAnsi="Arial" w:cs="Arial"/>
+          <w:sz w:val="24"/>
+          <w:szCs w:val="24"/>
+          <w:lang w:val="en-GB"/>
+        </w:rPr>
+        <w:br/>
+      </w:r>
+      <w:r>
+        <w:rPr>
+          <w:rFonts w:ascii="Arial" w:eastAsiaTheme="minorHAnsi" w:hAnsi="Arial" w:cs="Arial"/>
+          <w:sz w:val="24"/>
+          <w:szCs w:val="24"/>
+          <w:lang w:val="en-GB"/>
+        </w:rPr>
+        <w:t>the mean paid wage per year.</w:t>
+      </w:r>
+      <w:r>
+        <w:rPr>
+          <w:rFonts w:ascii="Arial" w:eastAsiaTheme="minorHAnsi" w:hAnsi="Arial" w:cs="Arial"/>
+          <w:sz w:val="24"/>
+          <w:szCs w:val="24"/>
+          <w:lang w:val="en-GB"/>
+        </w:rPr>
+        <w:t xml:space="preserve"> </w:t>
+      </w:r>
+      <w:r>
+        <w:rPr>
+          <w:rFonts w:ascii="Arial" w:eastAsiaTheme="minorHAnsi" w:hAnsi="Arial" w:cs="Arial"/>
+          <w:sz w:val="24"/>
+          <w:szCs w:val="24"/>
+          <w:lang w:val="en-GB"/>
+        </w:rPr>
+        <w:t>Across</w:t>
+      </w:r>
+      <w:r>
+        <w:rPr>
+          <w:rFonts w:ascii="Arial" w:eastAsiaTheme="minorHAnsi" w:hAnsi="Arial" w:cs="Arial"/>
+          <w:sz w:val="24"/>
+          <w:szCs w:val="24"/>
+          <w:lang w:val="en-GB"/>
+        </w:rPr>
+        <w:t xml:space="preserve"> </w:t>
+      </w:r>
+      <w:r>
+        <w:rPr>
+          <w:rFonts w:ascii="Arial" w:eastAsiaTheme="minorHAnsi" w:hAnsi="Arial" w:cs="Arial"/>
+          <w:sz w:val="24"/>
+          <w:szCs w:val="24"/>
+          <w:lang w:val="en-GB"/>
+        </w:rPr>
+        <w:t xml:space="preserve">the board we note that those not holding green cards are paid significantly less than green card holders. The most notable jump is a data scientist from Chile gets paid a mean annual wage of 90000.00 </w:t>
+      </w:r>
+      <w:r>
+        <w:rPr>
+          <w:rFonts w:ascii="Arial" w:eastAsiaTheme="minorHAnsi" w:hAnsi="Arial" w:cs="Arial"/>
+          <w:sz w:val="24"/>
+          <w:szCs w:val="24"/>
+          <w:lang w:val="en-GB"/>
+        </w:rPr>
+        <w:br/>
+      </w:r>
+      <w:r>
+        <w:rPr>
+          <w:rFonts w:ascii="Arial" w:eastAsiaTheme="minorHAnsi" w:hAnsi="Arial" w:cs="Arial"/>
+          <w:sz w:val="24"/>
+          <w:szCs w:val="24"/>
+          <w:lang w:val="en-GB"/>
+        </w:rPr>
+        <w:t>compared to a</w:t>
+      </w:r>
+      <w:r>
+        <w:rPr>
+          <w:rFonts w:ascii="Arial" w:eastAsiaTheme="minorHAnsi" w:hAnsi="Arial" w:cs="Arial"/>
+          <w:sz w:val="24"/>
+          <w:szCs w:val="24"/>
+          <w:lang w:val="en-GB"/>
+        </w:rPr>
+        <w:t xml:space="preserve"> </w:t>
+      </w:r>
+      <w:proofErr w:type="spellStart"/>
+      <w:r>
+        <w:rPr>
+          <w:rFonts w:ascii="Arial" w:eastAsiaTheme="minorHAnsi" w:hAnsi="Arial" w:cs="Arial"/>
+          <w:sz w:val="24"/>
+          <w:szCs w:val="24"/>
+          <w:lang w:val="en-GB"/>
+        </w:rPr>
+        <w:t>greencard</w:t>
+      </w:r>
+      <w:proofErr w:type="spellEnd"/>
+      <w:r>
+        <w:rPr>
+          <w:rFonts w:ascii="Arial" w:eastAsiaTheme="minorHAnsi" w:hAnsi="Arial" w:cs="Arial"/>
+          <w:sz w:val="24"/>
+          <w:szCs w:val="24"/>
+          <w:lang w:val="en-GB"/>
+        </w:rPr>
+        <w:t xml:space="preserve"> holder who makes</w:t>
+      </w:r>
+      <w:r>
+        <w:rPr>
+          <w:rFonts w:ascii="Arial" w:eastAsiaTheme="minorHAnsi" w:hAnsi="Arial" w:cs="Arial"/>
+          <w:sz w:val="24"/>
+          <w:szCs w:val="24"/>
+          <w:lang w:val="en-GB"/>
+        </w:rPr>
+        <w:t xml:space="preserve"> </w:t>
+      </w:r>
+      <w:r>
+        <w:rPr>
+          <w:rFonts w:ascii="Arial" w:eastAsiaTheme="minorHAnsi" w:hAnsi="Arial" w:cs="Arial"/>
+          <w:sz w:val="24"/>
+          <w:szCs w:val="24"/>
+          <w:lang w:val="en-GB"/>
+        </w:rPr>
+        <w:t xml:space="preserve">116507.76, the amount of experience </w:t>
+      </w:r>
+      <w:r>
+        <w:rPr>
+          <w:rFonts w:ascii="Arial" w:eastAsiaTheme="minorHAnsi" w:hAnsi="Arial" w:cs="Arial"/>
+          <w:sz w:val="24"/>
+          <w:szCs w:val="24"/>
+          <w:lang w:val="en-GB"/>
+        </w:rPr>
+        <w:br/>
+      </w:r>
+      <w:r>
+        <w:rPr>
+          <w:rFonts w:ascii="Arial" w:eastAsiaTheme="minorHAnsi" w:hAnsi="Arial" w:cs="Arial"/>
+          <w:sz w:val="24"/>
+          <w:szCs w:val="24"/>
+          <w:lang w:val="en-GB"/>
+        </w:rPr>
+        <w:t xml:space="preserve">would have to also be analyzed to gather more conclusive results. When isolating </w:t>
+      </w:r>
+      <w:r>
+        <w:rPr>
+          <w:rFonts w:ascii="Arial" w:eastAsiaTheme="minorHAnsi" w:hAnsi="Arial" w:cs="Arial"/>
+          <w:sz w:val="24"/>
+          <w:szCs w:val="24"/>
+          <w:lang w:val="en-GB"/>
+        </w:rPr>
+        <w:br/>
+      </w:r>
+      <w:r>
+        <w:rPr>
+          <w:rFonts w:ascii="Arial" w:eastAsiaTheme="minorHAnsi" w:hAnsi="Arial" w:cs="Arial"/>
+          <w:sz w:val="24"/>
+          <w:szCs w:val="24"/>
+          <w:lang w:val="en-GB"/>
+        </w:rPr>
+        <w:t xml:space="preserve">wage by visa status we can notably see that </w:t>
+      </w:r>
+      <w:proofErr w:type="spellStart"/>
+      <w:r>
+        <w:rPr>
+          <w:rFonts w:ascii="Arial" w:eastAsiaTheme="minorHAnsi" w:hAnsi="Arial" w:cs="Arial"/>
+          <w:sz w:val="24"/>
+          <w:szCs w:val="24"/>
+          <w:lang w:val="en-GB"/>
+        </w:rPr>
+        <w:t>greencard</w:t>
+      </w:r>
+      <w:proofErr w:type="spellEnd"/>
+      <w:r>
+        <w:rPr>
+          <w:rFonts w:ascii="Arial" w:eastAsiaTheme="minorHAnsi" w:hAnsi="Arial" w:cs="Arial"/>
+          <w:sz w:val="24"/>
+          <w:szCs w:val="24"/>
+          <w:lang w:val="en-GB"/>
+        </w:rPr>
+        <w:t xml:space="preserve"> holders on average make </w:t>
+      </w:r>
+      <w:r>
+        <w:rPr>
+          <w:rFonts w:ascii="Arial" w:eastAsiaTheme="minorHAnsi" w:hAnsi="Arial" w:cs="Arial"/>
+          <w:sz w:val="24"/>
+          <w:szCs w:val="24"/>
+          <w:lang w:val="en-GB"/>
+        </w:rPr>
+        <w:br/>
+      </w:r>
+      <w:r>
+        <w:rPr>
+          <w:rFonts w:ascii="Arial" w:eastAsiaTheme="minorHAnsi" w:hAnsi="Arial" w:cs="Arial"/>
+          <w:sz w:val="24"/>
+          <w:szCs w:val="24"/>
+          <w:lang w:val="en-GB"/>
+        </w:rPr>
+        <w:t xml:space="preserve">more than those on work sponsored visas. </w:t>
       </w:r>
     </w:p>
     <w:p>
@@ -1706,37 +2267,9 @@
           <w:rFonts w:ascii="Arial" w:hAnsi="Arial" w:cs="Arial"/>
           <w:sz w:val="24"/>
           <w:szCs w:val="24"/>
-          <w:lang w:val="en-GB"/>
-        </w:rPr>
-      </w:pPr>
-      <w:r>
-        <w:rPr>
-          <w:rFonts w:ascii="Arial" w:hAnsi="Arial" w:cs="Arial"/>
-          <w:sz w:val="24"/>
-          <w:szCs w:val="24"/>
-          <w:lang w:val="en-GB"/>
-        </w:rPr>
-        <w:lastRenderedPageBreak/>
-        <w:t xml:space="preserve">Fact number </w:t>
-      </w:r>
-      <w:r>
-        <w:rPr>
-          <w:rFonts w:ascii="Arial" w:hAnsi="Arial" w:cs="Arial"/>
-          <w:sz w:val="24"/>
-          <w:szCs w:val="24"/>
-          <w:lang w:val="en-GB"/>
-        </w:rPr>
-        <w:t>5</w:t>
-      </w:r>
-      <w:r>
-        <w:rPr>
-          <w:rFonts w:ascii="Arial" w:hAnsi="Arial" w:cs="Arial"/>
-          <w:sz w:val="24"/>
-          <w:szCs w:val="24"/>
-          <w:lang w:val="en-GB"/>
-        </w:rPr>
-        <w:t>:</w:t>
-      </w:r>
+          <w:lang w:val="en-US"/>
+        </w:rPr>
+      </w:pPr>
     </w:p>
     <w:p>
       <w:pPr>
@@ -1746,137 +2279,9 @@
           <w:rFonts w:ascii="Arial" w:hAnsi="Arial" w:cs="Arial"/>
           <w:sz w:val="24"/>
           <w:szCs w:val="24"/>
-          <w:lang w:val="en-GB"/>
-        </w:rPr>
-      </w:pPr>
-      <w:r>
-        <w:rPr>
-          <w:rFonts w:ascii="Arial" w:hAnsi="Arial" w:cs="Arial"/>
-          <w:color w:val="0070C0"/>
-          <w:sz w:val="24"/>
-          <w:szCs w:val="24"/>
-          <w:u w:val="single"/>
-          <w:lang w:val="en-GB"/>
-        </w:rPr>
-        <w:t>@</w:t>
-      </w:r>
-      <w:r>
-        <w:rPr>
-          <w:rFonts w:ascii="Arial" w:hAnsi="Arial" w:cs="Arial"/>
-          <w:color w:val="0070C0"/>
-          <w:sz w:val="24"/>
-          <w:szCs w:val="24"/>
-          <w:u w:val="single"/>
-          <w:lang w:val="en-GB"/>
-        </w:rPr>
-        <w:t>Alleyda</w:t>
-      </w:r>
-      <w:r>
-        <w:rPr>
-          <w:rFonts w:ascii="Arial" w:hAnsi="Arial" w:cs="Arial"/>
-          <w:color w:val="0070C0"/>
-          <w:sz w:val="24"/>
-          <w:szCs w:val="24"/>
-          <w:lang w:val="en-GB"/>
-        </w:rPr>
-        <w:t xml:space="preserve"> </w:t>
-      </w:r>
-      <w:r>
-        <w:rPr>
-          <w:rFonts w:ascii="Arial" w:hAnsi="Arial" w:cs="Arial"/>
-          <w:color w:val="0070C0"/>
-          <w:sz w:val="24"/>
-          <w:szCs w:val="24"/>
-          <w:u w:val="single"/>
-          <w:lang w:val="en-GB"/>
-        </w:rPr>
-        <w:t>@</w:t>
-      </w:r>
-      <w:r>
-        <w:rPr>
-          <w:rFonts w:ascii="Arial" w:hAnsi="Arial" w:cs="Arial"/>
-          <w:color w:val="0070C0"/>
-          <w:sz w:val="24"/>
-          <w:szCs w:val="24"/>
-          <w:u w:val="single"/>
-          <w:lang w:val="en-GB"/>
-        </w:rPr>
-        <w:t>Audrey</w:t>
-      </w:r>
-      <w:r>
-        <w:rPr>
-          <w:rFonts w:ascii="Arial" w:hAnsi="Arial" w:cs="Arial"/>
-          <w:color w:val="0070C0"/>
-          <w:sz w:val="24"/>
-          <w:szCs w:val="24"/>
-          <w:lang w:val="en-GB"/>
-        </w:rPr>
-        <w:t xml:space="preserve"> </w:t>
-      </w:r>
-      <w:r>
-        <w:rPr>
-          <w:rFonts w:ascii="Arial" w:hAnsi="Arial" w:cs="Arial"/>
-          <w:sz w:val="24"/>
-          <w:szCs w:val="24"/>
-          <w:lang w:val="en-GB"/>
-        </w:rPr>
-        <w:t xml:space="preserve">you can put fun fact no. 5 here </w:t>
-      </w:r>
-      <w:r>
-        <w:rPr>
-          <mc:AlternateContent>
-            <mc:Choice Requires="w16se">
-              <w:rFonts w:ascii="Arial" w:hAnsi="Arial" w:cs="Arial"/>
-            </mc:Choice>
-            <mc:Fallback>
-              <w:rFonts w:ascii="Segoe UI Emoji" w:eastAsia="Segoe UI Emoji" w:hAnsi="Segoe UI Emoji" w:cs="Segoe UI Emoji"/>
-            </mc:Fallback>
-          </mc:AlternateContent>
-          <w:sz w:val="24"/>
-          <w:szCs w:val="24"/>
-          <w:lang w:val="en-GB"/>
-        </w:rPr>
-        <mc:AlternateContent>
-          <mc:Choice Requires="w16se">
-            <w16se:symEx w16se:font="Segoe UI Emoji" w16se:char="270C"/>
-          </mc:Choice>
-          <mc:Fallback>
-            <w:t>✌</w:t>
-          </mc:Fallback>
-        </mc:AlternateContent>
-      </w:r>
-      <w:r>
-        <w:rPr>
-          <w:rFonts w:ascii="Arial" w:hAnsi="Arial" w:cs="Arial"/>
-          <w:sz w:val="24"/>
-          <w:szCs w:val="24"/>
-          <w:lang w:val="en-GB"/>
-        </w:rPr>
-        <w:t>️</w:t>
-      </w:r>
-      <w:r>
-        <w:rPr>
-          <mc:AlternateContent>
-            <mc:Choice Requires="w16se">
-              <w:rFonts w:ascii="Arial" w:hAnsi="Arial" w:cs="Arial"/>
-            </mc:Choice>
-            <mc:Fallback>
-              <w:rFonts w:ascii="Segoe UI Emoji" w:eastAsia="Segoe UI Emoji" w:hAnsi="Segoe UI Emoji" w:cs="Segoe UI Emoji"/>
-            </mc:Fallback>
-          </mc:AlternateContent>
-          <w:sz w:val="24"/>
-          <w:szCs w:val="24"/>
-          <w:lang w:val="en-GB"/>
-        </w:rPr>
-        <mc:AlternateContent>
-          <mc:Choice Requires="w16se">
-            <w16se:symEx w16se:font="Segoe UI Emoji" w16se:char="1F60B"/>
-          </mc:Choice>
-          <mc:Fallback>
-            <w:t>😋</w:t>
-          </mc:Fallback>
-        </mc:AlternateContent>
-      </w:r>
+          <w:lang w:val="en-US"/>
+        </w:rPr>
+      </w:pPr>
     </w:p>
     <w:p>
       <w:pPr>
@@ -1889,6 +2294,15 @@
           <w:lang w:val="en-GB"/>
         </w:rPr>
       </w:pPr>
+      <w:r>
+        <w:rPr>
+          <w:rFonts w:ascii="Arial" w:hAnsi="Arial" w:cs="Arial"/>
+          <w:sz w:val="24"/>
+          <w:szCs w:val="24"/>
+          <w:lang w:val="en-GB"/>
+        </w:rPr>
+        <w:t>Summary:</w:t>
+      </w:r>
     </w:p>
     <w:p>
       <w:pPr>
@@ -1908,7 +2322,7 @@
           <w:szCs w:val="24"/>
           <w:lang w:val="en-GB"/>
         </w:rPr>
-        <w:t>Summary:</w:t>
+        <w:t>The data we have shown is of course only representative of the given dataset and should not be understood in general terms.</w:t>
       </w:r>
     </w:p>
     <w:p>
@@ -1929,45 +2343,43 @@
           <w:szCs w:val="24"/>
           <w:lang w:val="en-GB"/>
         </w:rPr>
-        <w:t xml:space="preserve">To summarize our </w:t>
-      </w:r>
-      <w:r>
-        <w:rPr>
-          <w:rFonts w:ascii="Arial" w:hAnsi="Arial" w:cs="Arial"/>
-          <w:sz w:val="24"/>
-          <w:szCs w:val="24"/>
-          <w:lang w:val="en-GB"/>
-        </w:rPr>
-        <w:t>initial look at the dataset, we can say that</w:t>
-      </w:r>
-      <w:proofErr w:type="gramStart"/>
-      <w:r>
-        <w:rPr>
-          <w:rFonts w:ascii="Arial" w:hAnsi="Arial" w:cs="Arial"/>
-          <w:sz w:val="24"/>
-          <w:szCs w:val="24"/>
-          <w:lang w:val="en-GB"/>
-        </w:rPr>
-        <w:t>…</w:t>
-      </w:r>
-      <w:r>
-        <w:rPr>
-          <w:rFonts w:ascii="Arial" w:hAnsi="Arial" w:cs="Arial"/>
-          <w:sz w:val="24"/>
-          <w:szCs w:val="24"/>
-          <w:lang w:val="en-GB"/>
-        </w:rPr>
-        <w:t>(</w:t>
-      </w:r>
-      <w:proofErr w:type="gramEnd"/>
-      <w:r>
-        <w:rPr>
-          <w:rFonts w:ascii="Arial" w:hAnsi="Arial" w:cs="Arial"/>
-          <w:sz w:val="24"/>
-          <w:szCs w:val="24"/>
-          <w:lang w:val="en-GB"/>
-        </w:rPr>
-        <w:t>not finished yet)</w:t>
+        <w:t>To summarize our first look at the dataset, we can say that the data provided contains quite a bit of</w:t>
+      </w:r>
+      <w:r>
+        <w:rPr>
+          <w:rFonts w:ascii="Arial" w:hAnsi="Arial" w:cs="Arial"/>
+          <w:sz w:val="24"/>
+          <w:szCs w:val="24"/>
+          <w:lang w:val="en-GB"/>
+        </w:rPr>
+        <w:t xml:space="preserve"> intel about</w:t>
+      </w:r>
+      <w:r>
+        <w:rPr>
+          <w:rFonts w:ascii="Arial" w:hAnsi="Arial" w:cs="Arial"/>
+          <w:sz w:val="24"/>
+          <w:szCs w:val="24"/>
+          <w:lang w:val="en-GB"/>
+        </w:rPr>
+        <w:t xml:space="preserve"> deployment data, but is also very broad and provides a lot of information about </w:t>
+      </w:r>
+      <w:r>
+        <w:rPr>
+          <w:rFonts w:ascii="Arial" w:hAnsi="Arial" w:cs="Arial"/>
+          <w:sz w:val="24"/>
+          <w:szCs w:val="24"/>
+          <w:lang w:val="en-GB"/>
+        </w:rPr>
+        <w:t>i</w:t>
+      </w:r>
+      <w:r>
+        <w:rPr>
+          <w:rFonts w:ascii="Arial" w:hAnsi="Arial" w:cs="Arial"/>
+          <w:sz w:val="24"/>
+          <w:szCs w:val="24"/>
+          <w:lang w:val="en-GB"/>
+        </w:rPr>
+        <w:t>ts relationship/relevance to visa status, the state and city where one works, etc....</w:t>
       </w:r>
       <w:r>
         <w:rPr>
@@ -2022,6 +2434,7 @@
       <w:r>
         <w:rPr>
           <w:rFonts w:ascii="Arial" w:hAnsi="Arial" w:cs="Arial"/>
+          <w:noProof/>
           <w:sz w:val="24"/>
           <w:szCs w:val="24"/>
           <w:lang w:val="en-GB"/>
@@ -2042,7 +2455,7 @@
                     <pic:cNvPicPr/>
                   </pic:nvPicPr>
                   <pic:blipFill>
-                    <a:blip r:embed="rId8"/>
+                    <a:blip r:embed="rId9"/>
                     <a:stretch>
                       <a:fillRect/>
                     </a:stretch>
@@ -2070,35 +2483,27 @@
           <w:lang w:val="en-GB"/>
         </w:rPr>
       </w:pPr>
-      <w:bookmarkStart w:id="0" w:name="_Ref116045461"/>
+      <w:bookmarkStart w:id="2" w:name="_Ref116045461"/>
+      <w:bookmarkStart w:id="3" w:name="_Ref116221662"/>
       <w:r>
         <w:t xml:space="preserve">Figure </w:t>
       </w:r>
-      <w:r>
-        <w:fldChar w:fldCharType="begin"/>
-      </w:r>
-      <w:r>
-        <w:instrText xml:space="preserve"> SEQ Figure \* ARABIC </w:instrText>
-      </w:r>
-      <w:r>
-        <w:fldChar w:fldCharType="separate"/>
-      </w:r>
-      <w:r>
-        <w:rPr>
-          <w:noProof/>
-        </w:rPr>
-        <w:t>4</w:t>
-      </w:r>
-      <w:r>
-        <w:fldChar w:fldCharType="end"/>
-      </w:r>
+      <w:fldSimple w:instr=" SEQ Figure \* ARABIC ">
+        <w:r>
+          <w:rPr>
+            <w:noProof/>
+          </w:rPr>
+          <w:t>5</w:t>
+        </w:r>
+      </w:fldSimple>
+      <w:bookmarkEnd w:id="3"/>
       <w:r>
         <w:rPr>
           <w:lang w:val="en-GB"/>
         </w:rPr>
         <w:t xml:space="preserve"> replacing missing data</w:t>
       </w:r>
-      <w:bookmarkEnd w:id="0"/>
+      <w:bookmarkEnd w:id="2"/>
     </w:p>
     <w:p>
       <w:pPr>
@@ -2106,6 +2511,7 @@
       </w:pPr>
       <w:r>
         <w:rPr>
+          <w:noProof/>
           <w:lang w:val="en-GB"/>
         </w:rPr>
         <w:drawing>
@@ -2124,7 +2530,7 @@
                     <pic:cNvPicPr/>
                   </pic:nvPicPr>
                   <pic:blipFill>
-                    <a:blip r:embed="rId9"/>
+                    <a:blip r:embed="rId10"/>
                     <a:stretch>
                       <a:fillRect/>
                     </a:stretch>
@@ -2155,24 +2561,14 @@
       <w:r>
         <w:t xml:space="preserve">Figure </w:t>
       </w:r>
-      <w:r>
-        <w:fldChar w:fldCharType="begin"/>
-      </w:r>
-      <w:r>
-        <w:instrText xml:space="preserve"> SEQ Figure \* ARABIC </w:instrText>
-      </w:r>
-      <w:r>
-        <w:fldChar w:fldCharType="separate"/>
-      </w:r>
-      <w:r>
-        <w:rPr>
-          <w:noProof/>
-        </w:rPr>
-        <w:t>5</w:t>
-      </w:r>
-      <w:r>
-        <w:fldChar w:fldCharType="end"/>
-      </w:r>
+      <w:fldSimple w:instr=" SEQ Figure \* ARABIC ">
+        <w:r>
+          <w:rPr>
+            <w:noProof/>
+          </w:rPr>
+          <w:t>6</w:t>
+        </w:r>
+      </w:fldSimple>
       <w:r>
         <w:rPr>
           <w:lang w:val="en-GB"/>
@@ -2186,6 +2582,7 @@
       </w:pPr>
       <w:r>
         <w:rPr>
+          <w:noProof/>
           <w:lang w:val="en-GB"/>
         </w:rPr>
         <w:drawing>
@@ -2193,98 +2590,6 @@
             <wp:extent cx="5731510" cy="376555"/>
             <wp:effectExtent l="0" t="0" r="2540" b="4445"/>
             <wp:docPr id="9" name="Grafik 9"/>
-            <wp:cNvGraphicFramePr>
-              <a:graphicFrameLocks xmlns:a="http://schemas.openxmlformats.org/drawingml/2006/main" noChangeAspect="1"/>
-            </wp:cNvGraphicFramePr>
-            <a:graphic xmlns:a="http://schemas.openxmlformats.org/drawingml/2006/main">
-              <a:graphicData uri="http://schemas.openxmlformats.org/drawingml/2006/picture">
-                <pic:pic xmlns:pic="http://schemas.openxmlformats.org/drawingml/2006/picture">
-                  <pic:nvPicPr>
-                    <pic:cNvPr id="1" name=""/>
-                    <pic:cNvPicPr/>
-                  </pic:nvPicPr>
-                  <pic:blipFill>
-                    <a:blip r:embed="rId10"/>
-                    <a:stretch>
-                      <a:fillRect/>
-                    </a:stretch>
-                  </pic:blipFill>
-                  <pic:spPr>
-                    <a:xfrm>
-                      <a:off x="0" y="0"/>
-                      <a:ext cx="5731510" cy="376555"/>
-                    </a:xfrm>
-                    <a:prstGeom prst="rect">
-                      <a:avLst/>
-                    </a:prstGeom>
-                  </pic:spPr>
-                </pic:pic>
-              </a:graphicData>
-            </a:graphic>
-          </wp:inline>
-        </w:drawing>
-      </w:r>
-    </w:p>
-    <w:p>
-      <w:pPr>
-        <w:pStyle w:val="Beschriftung"/>
-        <w:rPr>
-          <w:lang w:val="en-GB"/>
-        </w:rPr>
-      </w:pPr>
-      <w:r>
-        <w:t xml:space="preserve">Figure </w:t>
-      </w:r>
-      <w:r>
-        <w:fldChar w:fldCharType="begin"/>
-      </w:r>
-      <w:r>
-        <w:instrText xml:space="preserve"> SEQ Figure \* ARABIC </w:instrText>
-      </w:r>
-      <w:r>
-        <w:fldChar w:fldCharType="separate"/>
-      </w:r>
-      <w:r>
-        <w:rPr>
-          <w:noProof/>
-        </w:rPr>
-        <w:t>6</w:t>
-      </w:r>
-      <w:r>
-        <w:fldChar w:fldCharType="end"/>
-      </w:r>
-      <w:r>
-        <w:rPr>
-          <w:lang w:val="en-GB"/>
-        </w:rPr>
-        <w:t xml:space="preserve"> Code </w:t>
-      </w:r>
-      <w:r>
-        <w:rPr>
-          <w:lang w:val="en-GB"/>
-        </w:rPr>
-        <w:t>for</w:t>
-      </w:r>
-      <w:r>
-        <w:rPr>
-          <w:lang w:val="en-GB"/>
-        </w:rPr>
-        <w:t xml:space="preserve"> fact 2</w:t>
-      </w:r>
-    </w:p>
-    <w:p>
-      <w:pPr>
-        <w:keepNext/>
-      </w:pPr>
-      <w:r>
-        <w:rPr>
-          <w:lang w:val="en-GB"/>
-        </w:rPr>
-        <w:drawing>
-          <wp:inline distT="0" distB="0" distL="0" distR="0" wp14:anchorId="51A95196" wp14:editId="14C6359A">
-            <wp:extent cx="5731510" cy="454025"/>
-            <wp:effectExtent l="0" t="0" r="2540" b="3175"/>
-            <wp:docPr id="11" name="Grafik 11"/>
             <wp:cNvGraphicFramePr>
               <a:graphicFrameLocks xmlns:a="http://schemas.openxmlformats.org/drawingml/2006/main" noChangeAspect="1"/>
             </wp:cNvGraphicFramePr>
@@ -2304,7 +2609,7 @@
                   <pic:spPr>
                     <a:xfrm>
                       <a:off x="0" y="0"/>
-                      <a:ext cx="5731510" cy="454025"/>
+                      <a:ext cx="5731510" cy="376555"/>
                     </a:xfrm>
                     <a:prstGeom prst="rect">
                       <a:avLst/>
@@ -2327,29 +2632,31 @@
       <w:r>
         <w:t xml:space="preserve">Figure </w:t>
       </w:r>
-      <w:r>
-        <w:fldChar w:fldCharType="begin"/>
-      </w:r>
-      <w:r>
-        <w:instrText xml:space="preserve"> SEQ Figure \* ARABIC </w:instrText>
-      </w:r>
-      <w:r>
-        <w:fldChar w:fldCharType="separate"/>
-      </w:r>
-      <w:r>
-        <w:rPr>
-          <w:noProof/>
-        </w:rPr>
-        <w:t>7</w:t>
-      </w:r>
-      <w:r>
-        <w:fldChar w:fldCharType="end"/>
-      </w:r>
-      <w:r>
-        <w:rPr>
-          <w:lang w:val="en-GB"/>
-        </w:rPr>
-        <w:t xml:space="preserve"> Code for fact 3</w:t>
+      <w:fldSimple w:instr=" SEQ Figure \* ARABIC ">
+        <w:r>
+          <w:rPr>
+            <w:noProof/>
+          </w:rPr>
+          <w:t>7</w:t>
+        </w:r>
+      </w:fldSimple>
+      <w:r>
+        <w:rPr>
+          <w:lang w:val="en-GB"/>
+        </w:rPr>
+        <w:t xml:space="preserve"> Code </w:t>
+      </w:r>
+      <w:r>
+        <w:rPr>
+          <w:lang w:val="en-GB"/>
+        </w:rPr>
+        <w:t>for</w:t>
+      </w:r>
+      <w:r>
+        <w:rPr>
+          <w:lang w:val="en-GB"/>
+        </w:rPr>
+        <w:t xml:space="preserve"> fact 2</w:t>
       </w:r>
     </w:p>
     <w:p>
@@ -2358,13 +2665,14 @@
       </w:pPr>
       <w:r>
         <w:rPr>
+          <w:noProof/>
           <w:lang w:val="en-GB"/>
         </w:rPr>
         <w:drawing>
-          <wp:inline distT="0" distB="0" distL="0" distR="0" wp14:anchorId="03A21D52" wp14:editId="6A491789">
-            <wp:extent cx="5731510" cy="347345"/>
-            <wp:effectExtent l="0" t="0" r="2540" b="0"/>
-            <wp:docPr id="12" name="Grafik 12"/>
+          <wp:inline distT="0" distB="0" distL="0" distR="0" wp14:anchorId="51A95196" wp14:editId="14C6359A">
+            <wp:extent cx="5731510" cy="454025"/>
+            <wp:effectExtent l="0" t="0" r="2540" b="3175"/>
+            <wp:docPr id="11" name="Grafik 11"/>
             <wp:cNvGraphicFramePr>
               <a:graphicFrameLocks xmlns:a="http://schemas.openxmlformats.org/drawingml/2006/main" noChangeAspect="1"/>
             </wp:cNvGraphicFramePr>
@@ -2384,6 +2692,77 @@
                   <pic:spPr>
                     <a:xfrm>
                       <a:off x="0" y="0"/>
+                      <a:ext cx="5731510" cy="454025"/>
+                    </a:xfrm>
+                    <a:prstGeom prst="rect">
+                      <a:avLst/>
+                    </a:prstGeom>
+                  </pic:spPr>
+                </pic:pic>
+              </a:graphicData>
+            </a:graphic>
+          </wp:inline>
+        </w:drawing>
+      </w:r>
+    </w:p>
+    <w:p>
+      <w:pPr>
+        <w:pStyle w:val="Beschriftung"/>
+        <w:rPr>
+          <w:lang w:val="en-GB"/>
+        </w:rPr>
+      </w:pPr>
+      <w:r>
+        <w:t xml:space="preserve">Figure </w:t>
+      </w:r>
+      <w:fldSimple w:instr=" SEQ Figure \* ARABIC ">
+        <w:r>
+          <w:rPr>
+            <w:noProof/>
+          </w:rPr>
+          <w:t>8</w:t>
+        </w:r>
+      </w:fldSimple>
+      <w:r>
+        <w:rPr>
+          <w:lang w:val="en-GB"/>
+        </w:rPr>
+        <w:t xml:space="preserve"> Code for fact 3</w:t>
+      </w:r>
+    </w:p>
+    <w:p>
+      <w:pPr>
+        <w:keepNext/>
+      </w:pPr>
+      <w:r>
+        <w:rPr>
+          <w:noProof/>
+          <w:lang w:val="en-GB"/>
+        </w:rPr>
+        <w:drawing>
+          <wp:inline distT="0" distB="0" distL="0" distR="0" wp14:anchorId="03A21D52" wp14:editId="6A491789">
+            <wp:extent cx="5731510" cy="347345"/>
+            <wp:effectExtent l="0" t="0" r="2540" b="0"/>
+            <wp:docPr id="12" name="Grafik 12"/>
+            <wp:cNvGraphicFramePr>
+              <a:graphicFrameLocks xmlns:a="http://schemas.openxmlformats.org/drawingml/2006/main" noChangeAspect="1"/>
+            </wp:cNvGraphicFramePr>
+            <a:graphic xmlns:a="http://schemas.openxmlformats.org/drawingml/2006/main">
+              <a:graphicData uri="http://schemas.openxmlformats.org/drawingml/2006/picture">
+                <pic:pic xmlns:pic="http://schemas.openxmlformats.org/drawingml/2006/picture">
+                  <pic:nvPicPr>
+                    <pic:cNvPr id="1" name=""/>
+                    <pic:cNvPicPr/>
+                  </pic:nvPicPr>
+                  <pic:blipFill>
+                    <a:blip r:embed="rId13"/>
+                    <a:stretch>
+                      <a:fillRect/>
+                    </a:stretch>
+                  </pic:blipFill>
+                  <pic:spPr>
+                    <a:xfrm>
+                      <a:off x="0" y="0"/>
                       <a:ext cx="5731510" cy="347345"/>
                     </a:xfrm>
                     <a:prstGeom prst="rect">
@@ -2407,29 +2786,89 @@
       <w:r>
         <w:t xml:space="preserve">Figure </w:t>
       </w:r>
-      <w:r>
-        <w:fldChar w:fldCharType="begin"/>
-      </w:r>
-      <w:r>
-        <w:instrText xml:space="preserve"> SEQ Figure \* ARABIC </w:instrText>
-      </w:r>
-      <w:r>
-        <w:fldChar w:fldCharType="separate"/>
-      </w:r>
-      <w:r>
-        <w:rPr>
-          <w:noProof/>
-        </w:rPr>
-        <w:t>8</w:t>
-      </w:r>
-      <w:r>
-        <w:fldChar w:fldCharType="end"/>
-      </w:r>
+      <w:fldSimple w:instr=" SEQ Figure \* ARABIC ">
+        <w:r>
+          <w:rPr>
+            <w:noProof/>
+          </w:rPr>
+          <w:t>9</w:t>
+        </w:r>
+      </w:fldSimple>
       <w:r>
         <w:rPr>
           <w:lang w:val="en-GB"/>
         </w:rPr>
         <w:t xml:space="preserve"> Code for fact 4</w:t>
+      </w:r>
+    </w:p>
+    <w:p>
+      <w:pPr>
+        <w:keepNext/>
+      </w:pPr>
+      <w:r>
+        <w:rPr>
+          <w:lang w:val="en-GB"/>
+        </w:rPr>
+        <w:drawing>
+          <wp:inline distT="0" distB="0" distL="0" distR="0" wp14:anchorId="1259E1F5" wp14:editId="006C5653">
+            <wp:extent cx="5731510" cy="1001395"/>
+            <wp:effectExtent l="0" t="0" r="2540" b="8255"/>
+            <wp:docPr id="4" name="Grafik 4" descr="Ein Bild, das Text enthält.&#10;&#10;Automatisch generierte Beschreibung"/>
+            <wp:cNvGraphicFramePr>
+              <a:graphicFrameLocks xmlns:a="http://schemas.openxmlformats.org/drawingml/2006/main" noChangeAspect="1"/>
+            </wp:cNvGraphicFramePr>
+            <a:graphic xmlns:a="http://schemas.openxmlformats.org/drawingml/2006/main">
+              <a:graphicData uri="http://schemas.openxmlformats.org/drawingml/2006/picture">
+                <pic:pic xmlns:pic="http://schemas.openxmlformats.org/drawingml/2006/picture">
+                  <pic:nvPicPr>
+                    <pic:cNvPr id="4" name="Grafik 4" descr="Ein Bild, das Text enthält.&#10;&#10;Automatisch generierte Beschreibung"/>
+                    <pic:cNvPicPr/>
+                  </pic:nvPicPr>
+                  <pic:blipFill>
+                    <a:blip r:embed="rId14"/>
+                    <a:stretch>
+                      <a:fillRect/>
+                    </a:stretch>
+                  </pic:blipFill>
+                  <pic:spPr>
+                    <a:xfrm>
+                      <a:off x="0" y="0"/>
+                      <a:ext cx="5731510" cy="1001395"/>
+                    </a:xfrm>
+                    <a:prstGeom prst="rect">
+                      <a:avLst/>
+                    </a:prstGeom>
+                  </pic:spPr>
+                </pic:pic>
+              </a:graphicData>
+            </a:graphic>
+          </wp:inline>
+        </w:drawing>
+      </w:r>
+    </w:p>
+    <w:p>
+      <w:pPr>
+        <w:pStyle w:val="Beschriftung"/>
+        <w:rPr>
+          <w:lang w:val="en-GB"/>
+        </w:rPr>
+      </w:pPr>
+      <w:r>
+        <w:t xml:space="preserve">Figure </w:t>
+      </w:r>
+      <w:fldSimple w:instr=" SEQ Figure \* ARABIC ">
+        <w:r>
+          <w:rPr>
+            <w:noProof/>
+          </w:rPr>
+          <w:t>10</w:t>
+        </w:r>
+      </w:fldSimple>
+      <w:r>
+        <w:rPr>
+          <w:lang w:val="en-GB"/>
+        </w:rPr>
+        <w:t xml:space="preserve"> Code for fact 5</w:t>
       </w:r>
     </w:p>
     <w:sectPr>
@@ -2848,6 +3287,7 @@
   <w:style w:type="character" w:default="1" w:styleId="Absatz-Standardschriftart">
     <w:name w:val="Default Paragraph Font"/>
     <w:uiPriority w:val="1"/>
+    <w:semiHidden/>
     <w:unhideWhenUsed/>
   </w:style>
   <w:style w:type="table" w:default="1" w:styleId="NormaleTabelle">
@@ -2900,6 +3340,56 @@
       <w:color w:val="44546A" w:themeColor="text2"/>
       <w:sz w:val="18"/>
       <w:szCs w:val="18"/>
+    </w:rPr>
+  </w:style>
+  <w:style w:type="paragraph" w:styleId="HTMLVorformatiert">
+    <w:name w:val="HTML Preformatted"/>
+    <w:basedOn w:val="Standard"/>
+    <w:link w:val="HTMLVorformatiertZchn"/>
+    <w:uiPriority w:val="99"/>
+    <w:semiHidden/>
+    <w:unhideWhenUsed/>
+    <w:rsid w:val="00036E2D"/>
+    <w:pPr>
+      <w:tabs>
+        <w:tab w:val="left" w:pos="916"/>
+        <w:tab w:val="left" w:pos="1832"/>
+        <w:tab w:val="left" w:pos="2748"/>
+        <w:tab w:val="left" w:pos="3664"/>
+        <w:tab w:val="left" w:pos="4580"/>
+        <w:tab w:val="left" w:pos="5496"/>
+        <w:tab w:val="left" w:pos="6412"/>
+        <w:tab w:val="left" w:pos="7328"/>
+        <w:tab w:val="left" w:pos="8244"/>
+        <w:tab w:val="left" w:pos="9160"/>
+        <w:tab w:val="left" w:pos="10076"/>
+        <w:tab w:val="left" w:pos="10992"/>
+        <w:tab w:val="left" w:pos="11908"/>
+        <w:tab w:val="left" w:pos="12824"/>
+        <w:tab w:val="left" w:pos="13740"/>
+        <w:tab w:val="left" w:pos="14656"/>
+      </w:tabs>
+      <w:spacing w:after="0" w:line="240" w:lineRule="auto"/>
+    </w:pPr>
+    <w:rPr>
+      <w:rFonts w:ascii="Courier New" w:eastAsia="Times New Roman" w:hAnsi="Courier New" w:cs="Courier New"/>
+      <w:sz w:val="20"/>
+      <w:szCs w:val="20"/>
+      <w:lang w:val="en-US"/>
+    </w:rPr>
+  </w:style>
+  <w:style w:type="character" w:customStyle="1" w:styleId="HTMLVorformatiertZchn">
+    <w:name w:val="HTML Vorformatiert Zchn"/>
+    <w:basedOn w:val="Absatz-Standardschriftart"/>
+    <w:link w:val="HTMLVorformatiert"/>
+    <w:uiPriority w:val="99"/>
+    <w:semiHidden/>
+    <w:rsid w:val="00036E2D"/>
+    <w:rPr>
+      <w:rFonts w:ascii="Courier New" w:eastAsia="Times New Roman" w:hAnsi="Courier New" w:cs="Courier New"/>
+      <w:sz w:val="20"/>
+      <w:szCs w:val="20"/>
+      <w:lang w:val="en-US"/>
     </w:rPr>
   </w:style>
 </w:styles>

</xml_diff>